<commit_message>
education added,current position added
</commit_message>
<xml_diff>
--- a/CVIvanStrazhevich.docx
+++ b/CVIvanStrazhevich.docx
@@ -1603,7 +1603,26 @@
         <w:t>09/2018-present</w:t>
       </w:r>
       <w:r>
-        <w:t xml:space="preserve"> time Web Development EPAM Systems training.by / Minsk, Belarus </w:t>
+        <w:t xml:space="preserve"> time </w:t>
+      </w:r>
+      <w:r>
+        <w:t xml:space="preserve">Student at Java Lab, EPAM Systems </w:t>
+      </w:r>
+      <w:hyperlink r:id="rId11" w:history="1">
+        <w:r>
+          <w:rPr>
+            <w:rStyle w:val="Hyperlink"/>
+          </w:rPr>
+          <w:t>www.epam.com</w:t>
+        </w:r>
+      </w:hyperlink>
+      <w:r>
+        <w:t xml:space="preserve"> </w:t>
+      </w:r>
+      <w:bookmarkStart w:id="0" w:name="_GoBack"/>
+      <w:bookmarkEnd w:id="0"/>
+      <w:r>
+        <w:t xml:space="preserve">/ Minsk, Belarus </w:t>
       </w:r>
     </w:p>
     <w:p>
@@ -1920,18 +1939,7 @@
                 <w:sz w:val="20"/>
                 <w:lang w:val="en"/>
               </w:rPr>
-              <w:t>On my free time</w:t>
-            </w:r>
-            <w:bookmarkStart w:id="0" w:name="_GoBack"/>
-            <w:bookmarkEnd w:id="0"/>
-            <w:r>
-              <w:rPr>
-                <w:rFonts w:ascii="Tahoma" w:hAnsi="Tahoma" w:cs="Tahoma"/>
-                <w:color w:val="595959"/>
-                <w:sz w:val="20"/>
-                <w:lang w:val="en"/>
-              </w:rPr>
-              <w:t xml:space="preserve"> I</w:t>
+              <w:t>On my free time I</w:t>
             </w:r>
             <w:r>
               <w:rPr>
@@ -2431,7 +2439,7 @@
                 <w:lang w:val="en-US"/>
               </w:rPr>
             </w:pPr>
-            <w:hyperlink r:id="rId11" w:history="1">
+            <w:hyperlink r:id="rId12" w:history="1">
               <w:r>
                 <w:rPr>
                   <w:rStyle w:val="Hyperlink"/>
@@ -4219,7 +4227,7 @@
               </w:rPr>
               <w:t xml:space="preserve">I was studying: </w:t>
             </w:r>
-            <w:hyperlink r:id="rId12" w:history="1">
+            <w:hyperlink r:id="rId13" w:history="1">
               <w:r>
                 <w:rPr>
                   <w:rStyle w:val="Hyperlink"/>
@@ -4537,7 +4545,7 @@
       <w:r>
         <w:br/>
       </w:r>
-      <w:hyperlink r:id="rId13" w:history="1">
+      <w:hyperlink r:id="rId14" w:history="1">
         <w:r>
           <w:rPr>
             <w:rStyle w:val="Hyperlink"/>
@@ -4553,9 +4561,9 @@
       </w:pPr>
     </w:p>
     <w:sectPr>
-      <w:headerReference w:type="even" r:id="rId14"/>
-      <w:headerReference w:type="default" r:id="rId15"/>
-      <w:footerReference w:type="default" r:id="rId16"/>
+      <w:headerReference w:type="even" r:id="rId15"/>
+      <w:headerReference w:type="default" r:id="rId16"/>
+      <w:footerReference w:type="default" r:id="rId17"/>
       <w:pgSz w:w="11906" w:h="16838" w:code="9"/>
       <w:pgMar w:top="720" w:right="851" w:bottom="437" w:left="851" w:header="425" w:footer="686" w:gutter="0"/>
       <w:cols w:space="709"/>

</xml_diff>